<commit_message>
PARA VER SI PUSH FUNCIONA
</commit_message>
<xml_diff>
--- a/CAPERUCITA ROJA.docx
+++ b/CAPERUCITA ROJA.docx
@@ -136,6 +136,13 @@
       </w:pPr>
     </w:p>
     <w:p>
+      <w:r>
+        <w:rPr>
+          <w:rFonts w:ascii="Helvetica" w:hAnsi="Helvetica" w:cs="Helvetica"/>
+          <w:lang w:val="es-ES"/>
+        </w:rPr>
+        <w:t>ENSAYO DE GITHUB DESKTOP</w:t>
+      </w:r>
       <w:bookmarkStart w:id="0" w:name="_GoBack"/>
       <w:bookmarkEnd w:id="0"/>
     </w:p>

</xml_diff>